<commit_message>
basic routing added to the application
</commit_message>
<xml_diff>
--- a/Angular_Routing.docx
+++ b/Angular_Routing.docx
@@ -3,9 +3,319 @@
 <w:document xmlns:wpc="http://schemas.microsoft.com/office/word/2010/wordprocessingCanvas" xmlns:mc="http://schemas.openxmlformats.org/markup-compatibility/2006" xmlns:o="urn:schemas-microsoft-com:office:office" xmlns:r="http://schemas.openxmlformats.org/officeDocument/2006/relationships" xmlns:m="http://schemas.openxmlformats.org/officeDocument/2006/math" xmlns:v="urn:schemas-microsoft-com:vml" xmlns:wp14="http://schemas.microsoft.com/office/word/2010/wordprocessingDrawing" xmlns:wp="http://schemas.openxmlformats.org/drawingml/2006/wordprocessingDrawing" xmlns:w10="urn:schemas-microsoft-com:office:word" xmlns:w="http://schemas.openxmlformats.org/wordprocessingml/2006/main" xmlns:w14="http://schemas.microsoft.com/office/word/2010/wordml" xmlns:wpg="http://schemas.microsoft.com/office/word/2010/wordprocessingGroup" xmlns:wpi="http://schemas.microsoft.com/office/word/2010/wordprocessingInk" xmlns:wne="http://schemas.microsoft.com/office/word/2006/wordml" xmlns:wps="http://schemas.microsoft.com/office/word/2010/wordprocessingShape" mc:Ignorable="w14 wp14">
   <w:body>
     <w:p>
+      <w:pPr>
+        <w:jc w:val="center"/>
+        <w:rPr>
+          <w:b/>
+          <w:color w:val="548DD4" w:themeColor="text2" w:themeTint="99"/>
+        </w:rPr>
+      </w:pPr>
+      <w:r>
+        <w:rPr>
+          <w:b/>
+          <w:color w:val="548DD4" w:themeColor="text2" w:themeTint="99"/>
+        </w:rPr>
+        <w:t>Angular Routing</w:t>
+      </w:r>
+    </w:p>
+    <w:p>
+      <w:pPr>
+        <w:jc w:val="center"/>
+      </w:pPr>
+      <w:r>
+        <w:t>****************************************************************</w:t>
+      </w:r>
+    </w:p>
+    <w:p>
+      <w:r>
+        <w:t>Here we are working on a sample application especially on routing concepts in angular.</w:t>
+      </w:r>
+    </w:p>
+    <w:p>
+      <w:r>
+        <w:t xml:space="preserve">Here is the sample application </w:t>
+      </w:r>
+      <w:r>
+        <w:rPr>
+          <w:b/>
+        </w:rPr>
+        <w:t>components</w:t>
+      </w:r>
+      <w:r>
+        <w:t xml:space="preserve"> configured in this demo.</w:t>
+      </w:r>
+    </w:p>
+    <w:p>
+      <w:r>
+        <w:drawing>
+          <wp:inline distT="0" distB="0" distL="0" distR="0" wp14:anchorId="4743FAB8" wp14:editId="1FB78C38">
+            <wp:extent cx="5942832" cy="3192471"/>
+            <wp:effectExtent l="0" t="0" r="1270" b="8255"/>
+            <wp:docPr id="1" name="Picture 1"/>
+            <wp:cNvGraphicFramePr>
+              <a:graphicFrameLocks xmlns:a="http://schemas.openxmlformats.org/drawingml/2006/main" noChangeAspect="1"/>
+            </wp:cNvGraphicFramePr>
+            <a:graphic xmlns:a="http://schemas.openxmlformats.org/drawingml/2006/main">
+              <a:graphicData uri="http://schemas.openxmlformats.org/drawingml/2006/picture">
+                <pic:pic xmlns:pic="http://schemas.openxmlformats.org/drawingml/2006/picture">
+                  <pic:nvPicPr>
+                    <pic:cNvPr id="0" name=""/>
+                    <pic:cNvPicPr/>
+                  </pic:nvPicPr>
+                  <pic:blipFill>
+                    <a:blip r:embed="rId5"/>
+                    <a:stretch>
+                      <a:fillRect/>
+                    </a:stretch>
+                  </pic:blipFill>
+                  <pic:spPr>
+                    <a:xfrm>
+                      <a:off x="0" y="0"/>
+                      <a:ext cx="5943600" cy="3192883"/>
+                    </a:xfrm>
+                    <a:prstGeom prst="rect">
+                      <a:avLst/>
+                    </a:prstGeom>
+                  </pic:spPr>
+                </pic:pic>
+              </a:graphicData>
+            </a:graphic>
+          </wp:inline>
+        </w:drawing>
+      </w:r>
+    </w:p>
+    <w:p>
+      <w:r>
+        <w:t xml:space="preserve">Here is the sample application </w:t>
+      </w:r>
+      <w:r>
+        <w:t>modules configured</w:t>
+      </w:r>
+      <w:r>
+        <w:t xml:space="preserve"> in this demo.</w:t>
+      </w:r>
+    </w:p>
+    <w:p>
+      <w:r>
+        <w:drawing>
+          <wp:inline distT="0" distB="0" distL="0" distR="0" wp14:anchorId="2E3D7B77" wp14:editId="197A2C1F">
+            <wp:extent cx="5945467" cy="2986335"/>
+            <wp:effectExtent l="0" t="0" r="0" b="5080"/>
+            <wp:docPr id="2" name="Picture 2"/>
+            <wp:cNvGraphicFramePr>
+              <a:graphicFrameLocks xmlns:a="http://schemas.openxmlformats.org/drawingml/2006/main" noChangeAspect="1"/>
+            </wp:cNvGraphicFramePr>
+            <a:graphic xmlns:a="http://schemas.openxmlformats.org/drawingml/2006/main">
+              <a:graphicData uri="http://schemas.openxmlformats.org/drawingml/2006/picture">
+                <pic:pic xmlns:pic="http://schemas.openxmlformats.org/drawingml/2006/picture">
+                  <pic:nvPicPr>
+                    <pic:cNvPr id="0" name=""/>
+                    <pic:cNvPicPr/>
+                  </pic:nvPicPr>
+                  <pic:blipFill>
+                    <a:blip r:embed="rId6"/>
+                    <a:stretch>
+                      <a:fillRect/>
+                    </a:stretch>
+                  </pic:blipFill>
+                  <pic:spPr>
+                    <a:xfrm>
+                      <a:off x="0" y="0"/>
+                      <a:ext cx="5943600" cy="2985397"/>
+                    </a:xfrm>
+                    <a:prstGeom prst="rect">
+                      <a:avLst/>
+                    </a:prstGeom>
+                  </pic:spPr>
+                </pic:pic>
+              </a:graphicData>
+            </a:graphic>
+          </wp:inline>
+        </w:drawing>
+      </w:r>
+    </w:p>
+    <w:p>
+      <w:r>
+        <w:lastRenderedPageBreak/>
+        <w:t>Routing works as follows?</w:t>
+      </w:r>
+    </w:p>
+    <w:p>
+      <w:r>
+        <w:drawing>
+          <wp:inline distT="0" distB="0" distL="0" distR="0" wp14:anchorId="0D3CEE22" wp14:editId="248B60DE">
+            <wp:extent cx="5943600" cy="4130040"/>
+            <wp:effectExtent l="0" t="0" r="0" b="3810"/>
+            <wp:docPr id="3" name="Picture 3"/>
+            <wp:cNvGraphicFramePr>
+              <a:graphicFrameLocks xmlns:a="http://schemas.openxmlformats.org/drawingml/2006/main" noChangeAspect="1"/>
+            </wp:cNvGraphicFramePr>
+            <a:graphic xmlns:a="http://schemas.openxmlformats.org/drawingml/2006/main">
+              <a:graphicData uri="http://schemas.openxmlformats.org/drawingml/2006/picture">
+                <pic:pic xmlns:pic="http://schemas.openxmlformats.org/drawingml/2006/picture">
+                  <pic:nvPicPr>
+                    <pic:cNvPr id="0" name=""/>
+                    <pic:cNvPicPr/>
+                  </pic:nvPicPr>
+                  <pic:blipFill>
+                    <a:blip r:embed="rId7"/>
+                    <a:stretch>
+                      <a:fillRect/>
+                    </a:stretch>
+                  </pic:blipFill>
+                  <pic:spPr>
+                    <a:xfrm>
+                      <a:off x="0" y="0"/>
+                      <a:ext cx="5943600" cy="4130040"/>
+                    </a:xfrm>
+                    <a:prstGeom prst="rect">
+                      <a:avLst/>
+                    </a:prstGeom>
+                  </pic:spPr>
+                </pic:pic>
+              </a:graphicData>
+            </a:graphic>
+          </wp:inline>
+        </w:drawing>
+      </w:r>
+    </w:p>
+    <w:p>
+      <w:r>
+        <w:t>Course Outline =&gt;</w:t>
+      </w:r>
+    </w:p>
+    <w:p>
+      <w:r>
+        <w:drawing>
+          <wp:inline distT="0" distB="0" distL="0" distR="0" wp14:anchorId="6D7743B7" wp14:editId="26CAA2E0">
+            <wp:extent cx="5943600" cy="3216910"/>
+            <wp:effectExtent l="0" t="0" r="0" b="2540"/>
+            <wp:docPr id="5" name="Picture 5"/>
+            <wp:cNvGraphicFramePr>
+              <a:graphicFrameLocks xmlns:a="http://schemas.openxmlformats.org/drawingml/2006/main" noChangeAspect="1"/>
+            </wp:cNvGraphicFramePr>
+            <a:graphic xmlns:a="http://schemas.openxmlformats.org/drawingml/2006/main">
+              <a:graphicData uri="http://schemas.openxmlformats.org/drawingml/2006/picture">
+                <pic:pic xmlns:pic="http://schemas.openxmlformats.org/drawingml/2006/picture">
+                  <pic:nvPicPr>
+                    <pic:cNvPr id="0" name=""/>
+                    <pic:cNvPicPr/>
+                  </pic:nvPicPr>
+                  <pic:blipFill>
+                    <a:blip r:embed="rId8"/>
+                    <a:stretch>
+                      <a:fillRect/>
+                    </a:stretch>
+                  </pic:blipFill>
+                  <pic:spPr>
+                    <a:xfrm>
+                      <a:off x="0" y="0"/>
+                      <a:ext cx="5943600" cy="3216910"/>
+                    </a:xfrm>
+                    <a:prstGeom prst="rect">
+                      <a:avLst/>
+                    </a:prstGeom>
+                  </pic:spPr>
+                </pic:pic>
+              </a:graphicData>
+            </a:graphic>
+          </wp:inline>
+        </w:drawing>
+      </w:r>
+    </w:p>
+    <w:p>
+      <w:r>
+        <w:lastRenderedPageBreak/>
+        <w:t>Our final application routing</w:t>
+      </w:r>
+    </w:p>
+    <w:p>
+      <w:r>
+        <w:drawing>
+          <wp:inline distT="0" distB="0" distL="0" distR="0" wp14:anchorId="588DA560" wp14:editId="3812E814">
+            <wp:extent cx="5943600" cy="3189605"/>
+            <wp:effectExtent l="0" t="0" r="0" b="0"/>
+            <wp:docPr id="6" name="Picture 6"/>
+            <wp:cNvGraphicFramePr>
+              <a:graphicFrameLocks xmlns:a="http://schemas.openxmlformats.org/drawingml/2006/main" noChangeAspect="1"/>
+            </wp:cNvGraphicFramePr>
+            <a:graphic xmlns:a="http://schemas.openxmlformats.org/drawingml/2006/main">
+              <a:graphicData uri="http://schemas.openxmlformats.org/drawingml/2006/picture">
+                <pic:pic xmlns:pic="http://schemas.openxmlformats.org/drawingml/2006/picture">
+                  <pic:nvPicPr>
+                    <pic:cNvPr id="0" name=""/>
+                    <pic:cNvPicPr/>
+                  </pic:nvPicPr>
+                  <pic:blipFill>
+                    <a:blip r:embed="rId9"/>
+                    <a:stretch>
+                      <a:fillRect/>
+                    </a:stretch>
+                  </pic:blipFill>
+                  <pic:spPr>
+                    <a:xfrm>
+                      <a:off x="0" y="0"/>
+                      <a:ext cx="5943600" cy="3189605"/>
+                    </a:xfrm>
+                    <a:prstGeom prst="rect">
+                      <a:avLst/>
+                    </a:prstGeom>
+                  </pic:spPr>
+                </pic:pic>
+              </a:graphicData>
+            </a:graphic>
+          </wp:inline>
+        </w:drawing>
+      </w:r>
+    </w:p>
+    <w:p>
+      <w:r>
+        <w:t>Import Angular Router</w:t>
+      </w:r>
       <w:bookmarkStart w:id="0" w:name="_GoBack"/>
       <w:bookmarkEnd w:id="0"/>
     </w:p>
+    <w:p>
+      <w:r>
+        <w:drawing>
+          <wp:inline distT="0" distB="0" distL="0" distR="0" wp14:anchorId="011CB76A" wp14:editId="11CBC00A">
+            <wp:extent cx="5943600" cy="3444875"/>
+            <wp:effectExtent l="0" t="0" r="0" b="3175"/>
+            <wp:docPr id="9" name="Picture 9"/>
+            <wp:cNvGraphicFramePr>
+              <a:graphicFrameLocks xmlns:a="http://schemas.openxmlformats.org/drawingml/2006/main" noChangeAspect="1"/>
+            </wp:cNvGraphicFramePr>
+            <a:graphic xmlns:a="http://schemas.openxmlformats.org/drawingml/2006/main">
+              <a:graphicData uri="http://schemas.openxmlformats.org/drawingml/2006/picture">
+                <pic:pic xmlns:pic="http://schemas.openxmlformats.org/drawingml/2006/picture">
+                  <pic:nvPicPr>
+                    <pic:cNvPr id="0" name=""/>
+                    <pic:cNvPicPr/>
+                  </pic:nvPicPr>
+                  <pic:blipFill>
+                    <a:blip r:embed="rId10"/>
+                    <a:stretch>
+                      <a:fillRect/>
+                    </a:stretch>
+                  </pic:blipFill>
+                  <pic:spPr>
+                    <a:xfrm>
+                      <a:off x="0" y="0"/>
+                      <a:ext cx="5943600" cy="3444875"/>
+                    </a:xfrm>
+                    <a:prstGeom prst="rect">
+                      <a:avLst/>
+                    </a:prstGeom>
+                  </pic:spPr>
+                </pic:pic>
+              </a:graphicData>
+            </a:graphic>
+          </wp:inline>
+        </w:drawing>
+      </w:r>
+    </w:p>
+    <w:p/>
+    <w:p/>
     <w:sectPr>
       <w:pgSz w:w="12240" w:h="15840"/>
       <w:pgMar w:top="1440" w:right="1440" w:bottom="1440" w:left="1440" w:header="720" w:footer="720" w:gutter="0"/>
@@ -203,6 +513,36 @@
     <w:semiHidden/>
     <w:unhideWhenUsed/>
   </w:style>
+  <w:style w:type="paragraph" w:styleId="BalloonText">
+    <w:name w:val="Balloon Text"/>
+    <w:basedOn w:val="Normal"/>
+    <w:link w:val="BalloonTextChar"/>
+    <w:uiPriority w:val="99"/>
+    <w:semiHidden/>
+    <w:unhideWhenUsed/>
+    <w:rsid w:val="00EF6AD7"/>
+    <w:pPr>
+      <w:spacing w:after="0" w:line="240" w:lineRule="auto"/>
+    </w:pPr>
+    <w:rPr>
+      <w:rFonts w:ascii="Tahoma" w:hAnsi="Tahoma" w:cs="Tahoma"/>
+      <w:sz w:val="16"/>
+      <w:szCs w:val="16"/>
+    </w:rPr>
+  </w:style>
+  <w:style w:type="character" w:customStyle="1" w:styleId="BalloonTextChar">
+    <w:name w:val="Balloon Text Char"/>
+    <w:basedOn w:val="DefaultParagraphFont"/>
+    <w:link w:val="BalloonText"/>
+    <w:uiPriority w:val="99"/>
+    <w:semiHidden/>
+    <w:rsid w:val="00EF6AD7"/>
+    <w:rPr>
+      <w:rFonts w:ascii="Tahoma" w:hAnsi="Tahoma" w:cs="Tahoma"/>
+      <w:sz w:val="16"/>
+      <w:szCs w:val="16"/>
+    </w:rPr>
+  </w:style>
 </w:styles>
 </file>
 
@@ -392,6 +732,36 @@
     <w:uiPriority w:val="99"/>
     <w:semiHidden/>
     <w:unhideWhenUsed/>
+  </w:style>
+  <w:style w:type="paragraph" w:styleId="BalloonText">
+    <w:name w:val="Balloon Text"/>
+    <w:basedOn w:val="Normal"/>
+    <w:link w:val="BalloonTextChar"/>
+    <w:uiPriority w:val="99"/>
+    <w:semiHidden/>
+    <w:unhideWhenUsed/>
+    <w:rsid w:val="00EF6AD7"/>
+    <w:pPr>
+      <w:spacing w:after="0" w:line="240" w:lineRule="auto"/>
+    </w:pPr>
+    <w:rPr>
+      <w:rFonts w:ascii="Tahoma" w:hAnsi="Tahoma" w:cs="Tahoma"/>
+      <w:sz w:val="16"/>
+      <w:szCs w:val="16"/>
+    </w:rPr>
+  </w:style>
+  <w:style w:type="character" w:customStyle="1" w:styleId="BalloonTextChar">
+    <w:name w:val="Balloon Text Char"/>
+    <w:basedOn w:val="DefaultParagraphFont"/>
+    <w:link w:val="BalloonText"/>
+    <w:uiPriority w:val="99"/>
+    <w:semiHidden/>
+    <w:rsid w:val="00EF6AD7"/>
+    <w:rPr>
+      <w:rFonts w:ascii="Tahoma" w:hAnsi="Tahoma" w:cs="Tahoma"/>
+      <w:sz w:val="16"/>
+      <w:szCs w:val="16"/>
+    </w:rPr>
   </w:style>
 </w:styles>
 </file>

</xml_diff>

<commit_message>
products module added and other changes
</commit_message>
<xml_diff>
--- a/Angular_Routing.docx
+++ b/Angular_Routing.docx
@@ -272,8 +272,6 @@
       <w:r>
         <w:t>Import Angular Router</w:t>
       </w:r>
-      <w:bookmarkStart w:id="0" w:name="_GoBack"/>
-      <w:bookmarkEnd w:id="0"/>
     </w:p>
     <w:p>
       <w:r>
@@ -302,6 +300,89 @@
                     <a:xfrm>
                       <a:off x="0" y="0"/>
                       <a:ext cx="5943600" cy="3444875"/>
+                    </a:xfrm>
+                    <a:prstGeom prst="rect">
+                      <a:avLst/>
+                    </a:prstGeom>
+                  </pic:spPr>
+                </pic:pic>
+              </a:graphicData>
+            </a:graphic>
+          </wp:inline>
+        </w:drawing>
+      </w:r>
+    </w:p>
+    <w:p>
+      <w:pPr>
+        <w:rPr>
+          <w:b/>
+        </w:rPr>
+      </w:pPr>
+      <w:bookmarkStart w:id="0" w:name="_GoBack"/>
+      <w:r>
+        <w:rPr>
+          <w:b/>
+        </w:rPr>
+        <w:t xml:space="preserve">HTML 5 </w:t>
+      </w:r>
+      <w:proofErr w:type="spellStart"/>
+      <w:r>
+        <w:rPr>
+          <w:b/>
+        </w:rPr>
+        <w:t>vs</w:t>
+      </w:r>
+      <w:proofErr w:type="spellEnd"/>
+      <w:r>
+        <w:rPr>
+          <w:b/>
+        </w:rPr>
+        <w:t xml:space="preserve"> </w:t>
+      </w:r>
+      <w:proofErr w:type="spellStart"/>
+      <w:r>
+        <w:rPr>
+          <w:b/>
+        </w:rPr>
+        <w:t>Hashbased</w:t>
+      </w:r>
+      <w:proofErr w:type="spellEnd"/>
+      <w:r>
+        <w:rPr>
+          <w:b/>
+        </w:rPr>
+        <w:t xml:space="preserve"> Routing</w:t>
+      </w:r>
+    </w:p>
+    <w:bookmarkEnd w:id="0"/>
+    <w:p>
+      <w:r>
+        <w:lastRenderedPageBreak/>
+        <w:drawing>
+          <wp:inline distT="0" distB="0" distL="0" distR="0" wp14:anchorId="578F40C6" wp14:editId="2593F799">
+            <wp:extent cx="5943600" cy="3462655"/>
+            <wp:effectExtent l="0" t="0" r="0" b="4445"/>
+            <wp:docPr id="11" name="Picture 11"/>
+            <wp:cNvGraphicFramePr>
+              <a:graphicFrameLocks xmlns:a="http://schemas.openxmlformats.org/drawingml/2006/main" noChangeAspect="1"/>
+            </wp:cNvGraphicFramePr>
+            <a:graphic xmlns:a="http://schemas.openxmlformats.org/drawingml/2006/main">
+              <a:graphicData uri="http://schemas.openxmlformats.org/drawingml/2006/picture">
+                <pic:pic xmlns:pic="http://schemas.openxmlformats.org/drawingml/2006/picture">
+                  <pic:nvPicPr>
+                    <pic:cNvPr id="0" name=""/>
+                    <pic:cNvPicPr/>
+                  </pic:nvPicPr>
+                  <pic:blipFill>
+                    <a:blip r:embed="rId11"/>
+                    <a:stretch>
+                      <a:fillRect/>
+                    </a:stretch>
+                  </pic:blipFill>
+                  <pic:spPr>
+                    <a:xfrm>
+                      <a:off x="0" y="0"/>
+                      <a:ext cx="5943600" cy="3462655"/>
                     </a:xfrm>
                     <a:prstGeom prst="rect">
                       <a:avLst/>

</xml_diff>

<commit_message>
product details component is added with rotuing
</commit_message>
<xml_diff>
--- a/Angular_Routing.docx
+++ b/Angular_Routing.docx
@@ -47,6 +47,9 @@
     </w:p>
     <w:p>
       <w:r>
+        <w:rPr>
+          <w:noProof/>
+        </w:rPr>
         <w:drawing>
           <wp:inline distT="0" distB="0" distL="0" distR="0" wp14:anchorId="4743FAB8" wp14:editId="1FB78C38">
             <wp:extent cx="5942832" cy="3192471"/>
@@ -86,17 +89,14 @@
     </w:p>
     <w:p>
       <w:r>
-        <w:t xml:space="preserve">Here is the sample application </w:t>
-      </w:r>
-      <w:r>
-        <w:t>modules configured</w:t>
-      </w:r>
-      <w:r>
-        <w:t xml:space="preserve"> in this demo.</w:t>
-      </w:r>
-    </w:p>
-    <w:p>
-      <w:r>
+        <w:t>Here is the sample application modules configured in this demo.</w:t>
+      </w:r>
+    </w:p>
+    <w:p>
+      <w:r>
+        <w:rPr>
+          <w:noProof/>
+        </w:rPr>
         <w:drawing>
           <wp:inline distT="0" distB="0" distL="0" distR="0" wp14:anchorId="2E3D7B77" wp14:editId="197A2C1F">
             <wp:extent cx="5945467" cy="2986335"/>
@@ -142,6 +142,9 @@
     </w:p>
     <w:p>
       <w:r>
+        <w:rPr>
+          <w:noProof/>
+        </w:rPr>
         <w:drawing>
           <wp:inline distT="0" distB="0" distL="0" distR="0" wp14:anchorId="0D3CEE22" wp14:editId="248B60DE">
             <wp:extent cx="5943600" cy="4130040"/>
@@ -186,6 +189,9 @@
     </w:p>
     <w:p>
       <w:r>
+        <w:rPr>
+          <w:noProof/>
+        </w:rPr>
         <w:drawing>
           <wp:inline distT="0" distB="0" distL="0" distR="0" wp14:anchorId="6D7743B7" wp14:editId="26CAA2E0">
             <wp:extent cx="5943600" cy="3216910"/>
@@ -231,6 +237,9 @@
     </w:p>
     <w:p>
       <w:r>
+        <w:rPr>
+          <w:noProof/>
+        </w:rPr>
         <w:drawing>
           <wp:inline distT="0" distB="0" distL="0" distR="0" wp14:anchorId="588DA560" wp14:editId="3812E814">
             <wp:extent cx="5943600" cy="3189605"/>
@@ -275,6 +284,9 @@
     </w:p>
     <w:p>
       <w:r>
+        <w:rPr>
+          <w:noProof/>
+        </w:rPr>
         <w:drawing>
           <wp:inline distT="0" distB="0" distL="0" distR="0" wp14:anchorId="011CB76A" wp14:editId="11CBC00A">
             <wp:extent cx="5943600" cy="3444875"/>
@@ -318,7 +330,6 @@
           <w:b/>
         </w:rPr>
       </w:pPr>
-      <w:bookmarkStart w:id="0" w:name="_GoBack"/>
       <w:r>
         <w:rPr>
           <w:b/>
@@ -354,9 +365,11 @@
         <w:t xml:space="preserve"> Routing</w:t>
       </w:r>
     </w:p>
-    <w:bookmarkEnd w:id="0"/>
-    <w:p>
-      <w:r>
+    <w:p>
+      <w:r>
+        <w:rPr>
+          <w:noProof/>
+        </w:rPr>
         <w:lastRenderedPageBreak/>
         <w:drawing>
           <wp:inline distT="0" distB="0" distL="0" distR="0" wp14:anchorId="578F40C6" wp14:editId="2593F799">
@@ -394,6 +407,126 @@
           </wp:inline>
         </w:drawing>
       </w:r>
+    </w:p>
+    <w:p>
+      <w:r>
+        <w:drawing>
+          <wp:inline distT="0" distB="0" distL="0" distR="0" wp14:anchorId="0B204799" wp14:editId="04EA1600">
+            <wp:extent cx="5943600" cy="3025140"/>
+            <wp:effectExtent l="0" t="0" r="0" b="3810"/>
+            <wp:docPr id="4" name="Picture 4"/>
+            <wp:cNvGraphicFramePr>
+              <a:graphicFrameLocks xmlns:a="http://schemas.openxmlformats.org/drawingml/2006/main" noChangeAspect="1"/>
+            </wp:cNvGraphicFramePr>
+            <a:graphic xmlns:a="http://schemas.openxmlformats.org/drawingml/2006/main">
+              <a:graphicData uri="http://schemas.openxmlformats.org/drawingml/2006/picture">
+                <pic:pic xmlns:pic="http://schemas.openxmlformats.org/drawingml/2006/picture">
+                  <pic:nvPicPr>
+                    <pic:cNvPr id="0" name=""/>
+                    <pic:cNvPicPr/>
+                  </pic:nvPicPr>
+                  <pic:blipFill>
+                    <a:blip r:embed="rId12"/>
+                    <a:stretch>
+                      <a:fillRect/>
+                    </a:stretch>
+                  </pic:blipFill>
+                  <pic:spPr>
+                    <a:xfrm>
+                      <a:off x="0" y="0"/>
+                      <a:ext cx="5943600" cy="3025140"/>
+                    </a:xfrm>
+                    <a:prstGeom prst="rect">
+                      <a:avLst/>
+                    </a:prstGeom>
+                  </pic:spPr>
+                </pic:pic>
+              </a:graphicData>
+            </a:graphic>
+          </wp:inline>
+        </w:drawing>
+      </w:r>
+    </w:p>
+    <w:p>
+      <w:r>
+        <w:lastRenderedPageBreak/>
+        <w:drawing>
+          <wp:inline distT="0" distB="0" distL="0" distR="0" wp14:anchorId="07B9CBB0" wp14:editId="73679AA1">
+            <wp:extent cx="5943600" cy="3181985"/>
+            <wp:effectExtent l="0" t="0" r="0" b="0"/>
+            <wp:docPr id="8" name="Picture 8"/>
+            <wp:cNvGraphicFramePr>
+              <a:graphicFrameLocks xmlns:a="http://schemas.openxmlformats.org/drawingml/2006/main" noChangeAspect="1"/>
+            </wp:cNvGraphicFramePr>
+            <a:graphic xmlns:a="http://schemas.openxmlformats.org/drawingml/2006/main">
+              <a:graphicData uri="http://schemas.openxmlformats.org/drawingml/2006/picture">
+                <pic:pic xmlns:pic="http://schemas.openxmlformats.org/drawingml/2006/picture">
+                  <pic:nvPicPr>
+                    <pic:cNvPr id="0" name=""/>
+                    <pic:cNvPicPr/>
+                  </pic:nvPicPr>
+                  <pic:blipFill>
+                    <a:blip r:embed="rId13"/>
+                    <a:stretch>
+                      <a:fillRect/>
+                    </a:stretch>
+                  </pic:blipFill>
+                  <pic:spPr>
+                    <a:xfrm>
+                      <a:off x="0" y="0"/>
+                      <a:ext cx="5943600" cy="3181985"/>
+                    </a:xfrm>
+                    <a:prstGeom prst="rect">
+                      <a:avLst/>
+                    </a:prstGeom>
+                  </pic:spPr>
+                </pic:pic>
+              </a:graphicData>
+            </a:graphic>
+          </wp:inline>
+        </w:drawing>
+      </w:r>
+    </w:p>
+    <w:p>
+      <w:r>
+        <w:drawing>
+          <wp:inline distT="0" distB="0" distL="0" distR="0" wp14:anchorId="136CDD6C" wp14:editId="3FEEC123">
+            <wp:extent cx="5943600" cy="3070860"/>
+            <wp:effectExtent l="0" t="0" r="0" b="0"/>
+            <wp:docPr id="12" name="Picture 12"/>
+            <wp:cNvGraphicFramePr>
+              <a:graphicFrameLocks xmlns:a="http://schemas.openxmlformats.org/drawingml/2006/main" noChangeAspect="1"/>
+            </wp:cNvGraphicFramePr>
+            <a:graphic xmlns:a="http://schemas.openxmlformats.org/drawingml/2006/main">
+              <a:graphicData uri="http://schemas.openxmlformats.org/drawingml/2006/picture">
+                <pic:pic xmlns:pic="http://schemas.openxmlformats.org/drawingml/2006/picture">
+                  <pic:nvPicPr>
+                    <pic:cNvPr id="0" name=""/>
+                    <pic:cNvPicPr/>
+                  </pic:nvPicPr>
+                  <pic:blipFill>
+                    <a:blip r:embed="rId14"/>
+                    <a:stretch>
+                      <a:fillRect/>
+                    </a:stretch>
+                  </pic:blipFill>
+                  <pic:spPr>
+                    <a:xfrm>
+                      <a:off x="0" y="0"/>
+                      <a:ext cx="5943600" cy="3070860"/>
+                    </a:xfrm>
+                    <a:prstGeom prst="rect">
+                      <a:avLst/>
+                    </a:prstGeom>
+                  </pic:spPr>
+                </pic:pic>
+              </a:graphicData>
+            </a:graphic>
+          </wp:inline>
+        </w:drawing>
+      </w:r>
+      <w:bookmarkStart w:id="0" w:name="_GoBack"/>
+      <w:bookmarkEnd w:id="0"/>
     </w:p>
     <w:p/>
     <w:p/>

</xml_diff>

<commit_message>
UI added for Info and tag components
</commit_message>
<xml_diff>
--- a/Angular_Routing.docx
+++ b/Angular_Routing.docx
@@ -410,6 +410,9 @@
     </w:p>
     <w:p>
       <w:r>
+        <w:rPr>
+          <w:noProof/>
+        </w:rPr>
         <w:drawing>
           <wp:inline distT="0" distB="0" distL="0" distR="0" wp14:anchorId="0B204799" wp14:editId="04EA1600">
             <wp:extent cx="5943600" cy="3025140"/>
@@ -449,6 +452,9 @@
     </w:p>
     <w:p>
       <w:r>
+        <w:rPr>
+          <w:noProof/>
+        </w:rPr>
         <w:lastRenderedPageBreak/>
         <w:drawing>
           <wp:inline distT="0" distB="0" distL="0" distR="0" wp14:anchorId="07B9CBB0" wp14:editId="73679AA1">
@@ -489,6 +495,9 @@
     </w:p>
     <w:p>
       <w:r>
+        <w:rPr>
+          <w:noProof/>
+        </w:rPr>
         <w:drawing>
           <wp:inline distT="0" distB="0" distL="0" distR="0" wp14:anchorId="136CDD6C" wp14:editId="3FEEC123">
             <wp:extent cx="5943600" cy="3070860"/>
@@ -528,6 +537,9 @@
     </w:p>
     <w:p>
       <w:r>
+        <w:rPr>
+          <w:noProof/>
+        </w:rPr>
         <w:lastRenderedPageBreak/>
         <w:drawing>
           <wp:inline distT="0" distB="0" distL="0" distR="0" wp14:anchorId="242BE51B" wp14:editId="165F6E93">
@@ -573,6 +585,9 @@
     </w:p>
     <w:p>
       <w:r>
+        <w:rPr>
+          <w:noProof/>
+        </w:rPr>
         <w:drawing>
           <wp:inline distT="0" distB="0" distL="0" distR="0" wp14:anchorId="57B09E1B" wp14:editId="154DB1D0">
             <wp:extent cx="5943600" cy="3220085"/>
@@ -609,11 +624,12 @@
           </wp:inline>
         </w:drawing>
       </w:r>
-      <w:bookmarkStart w:id="0" w:name="_GoBack"/>
-      <w:bookmarkEnd w:id="0"/>
-    </w:p>
-    <w:p>
-      <w:r>
+    </w:p>
+    <w:p>
+      <w:r>
+        <w:rPr>
+          <w:noProof/>
+        </w:rPr>
         <w:lastRenderedPageBreak/>
         <w:drawing>
           <wp:inline distT="0" distB="0" distL="0" distR="0" wp14:anchorId="1B189D45" wp14:editId="763DCA60">
@@ -651,6 +667,47 @@
           </wp:inline>
         </w:drawing>
       </w:r>
+    </w:p>
+    <w:p>
+      <w:r>
+        <w:drawing>
+          <wp:inline distT="0" distB="0" distL="0" distR="0" wp14:anchorId="65D43AEC" wp14:editId="6E770B6D">
+            <wp:extent cx="5943600" cy="3039745"/>
+            <wp:effectExtent l="0" t="0" r="0" b="8255"/>
+            <wp:docPr id="7" name="Picture 7"/>
+            <wp:cNvGraphicFramePr>
+              <a:graphicFrameLocks xmlns:a="http://schemas.openxmlformats.org/drawingml/2006/main" noChangeAspect="1"/>
+            </wp:cNvGraphicFramePr>
+            <a:graphic xmlns:a="http://schemas.openxmlformats.org/drawingml/2006/main">
+              <a:graphicData uri="http://schemas.openxmlformats.org/drawingml/2006/picture">
+                <pic:pic xmlns:pic="http://schemas.openxmlformats.org/drawingml/2006/picture">
+                  <pic:nvPicPr>
+                    <pic:cNvPr id="0" name=""/>
+                    <pic:cNvPicPr/>
+                  </pic:nvPicPr>
+                  <pic:blipFill>
+                    <a:blip r:embed="rId18"/>
+                    <a:stretch>
+                      <a:fillRect/>
+                    </a:stretch>
+                  </pic:blipFill>
+                  <pic:spPr>
+                    <a:xfrm>
+                      <a:off x="0" y="0"/>
+                      <a:ext cx="5943600" cy="3039745"/>
+                    </a:xfrm>
+                    <a:prstGeom prst="rect">
+                      <a:avLst/>
+                    </a:prstGeom>
+                  </pic:spPr>
+                </pic:pic>
+              </a:graphicData>
+            </a:graphic>
+          </wp:inline>
+        </w:drawing>
+      </w:r>
+      <w:bookmarkStart w:id="0" w:name="_GoBack"/>
+      <w:bookmarkEnd w:id="0"/>
     </w:p>
     <w:p/>
     <w:p/>

</xml_diff>

<commit_message>
route transitions with animation code changes
</commit_message>
<xml_diff>
--- a/Angular_Routing.docx
+++ b/Angular_Routing.docx
@@ -780,8 +780,6 @@
         </w:rPr>
         <w:t>Component-less routing</w:t>
       </w:r>
-      <w:bookmarkStart w:id="0" w:name="_GoBack"/>
-      <w:bookmarkEnd w:id="0"/>
     </w:p>
     <w:p>
       <w:r>
@@ -810,6 +808,61 @@
                     <a:xfrm>
                       <a:off x="0" y="0"/>
                       <a:ext cx="5943600" cy="3175635"/>
+                    </a:xfrm>
+                    <a:prstGeom prst="rect">
+                      <a:avLst/>
+                    </a:prstGeom>
+                  </pic:spPr>
+                </pic:pic>
+              </a:graphicData>
+            </a:graphic>
+          </wp:inline>
+        </w:drawing>
+      </w:r>
+    </w:p>
+    <w:p>
+      <w:pPr>
+        <w:rPr>
+          <w:b/>
+        </w:rPr>
+      </w:pPr>
+      <w:r>
+        <w:rPr>
+          <w:b/>
+        </w:rPr>
+        <w:t>Animating Route Transitions</w:t>
+      </w:r>
+      <w:bookmarkStart w:id="0" w:name="_GoBack"/>
+      <w:bookmarkEnd w:id="0"/>
+    </w:p>
+    <w:p>
+      <w:r>
+        <w:lastRenderedPageBreak/>
+        <w:drawing>
+          <wp:inline distT="0" distB="0" distL="0" distR="0" wp14:anchorId="28F6B2A0" wp14:editId="775BE4FF">
+            <wp:extent cx="5943600" cy="3343275"/>
+            <wp:effectExtent l="0" t="0" r="0" b="9525"/>
+            <wp:docPr id="16" name="Picture 16"/>
+            <wp:cNvGraphicFramePr>
+              <a:graphicFrameLocks xmlns:a="http://schemas.openxmlformats.org/drawingml/2006/main" noChangeAspect="1"/>
+            </wp:cNvGraphicFramePr>
+            <a:graphic xmlns:a="http://schemas.openxmlformats.org/drawingml/2006/main">
+              <a:graphicData uri="http://schemas.openxmlformats.org/drawingml/2006/picture">
+                <pic:pic xmlns:pic="http://schemas.openxmlformats.org/drawingml/2006/picture">
+                  <pic:nvPicPr>
+                    <pic:cNvPr id="0" name=""/>
+                    <pic:cNvPicPr/>
+                  </pic:nvPicPr>
+                  <pic:blipFill>
+                    <a:blip r:embed="rId21"/>
+                    <a:stretch>
+                      <a:fillRect/>
+                    </a:stretch>
+                  </pic:blipFill>
+                  <pic:spPr>
+                    <a:xfrm>
+                      <a:off x="0" y="0"/>
+                      <a:ext cx="5943600" cy="3343275"/>
                     </a:xfrm>
                     <a:prstGeom prst="rect">
                       <a:avLst/>

</xml_diff>

<commit_message>
route navigation events added
</commit_message>
<xml_diff>
--- a/Angular_Routing.docx
+++ b/Angular_Routing.docx
@@ -832,8 +832,6 @@
         </w:rPr>
         <w:t>Animating Route Transitions</w:t>
       </w:r>
-      <w:bookmarkStart w:id="0" w:name="_GoBack"/>
-      <w:bookmarkEnd w:id="0"/>
     </w:p>
     <w:p>
       <w:r>
@@ -874,6 +872,163 @@
           </wp:inline>
         </w:drawing>
       </w:r>
+    </w:p>
+    <w:p>
+      <w:pPr>
+        <w:rPr>
+          <w:b/>
+        </w:rPr>
+      </w:pPr>
+      <w:r>
+        <w:rPr>
+          <w:b/>
+        </w:rPr>
+        <w:t>Routing Events:</w:t>
+      </w:r>
+    </w:p>
+    <w:p>
+      <w:pPr>
+        <w:rPr>
+          <w:b/>
+        </w:rPr>
+      </w:pPr>
+      <w:r>
+        <w:rPr>
+          <w:b/>
+        </w:rPr>
+        <w:drawing>
+          <wp:inline distT="0" distB="0" distL="0" distR="0" wp14:anchorId="6C484A84" wp14:editId="3D6EFAED">
+            <wp:extent cx="5943600" cy="3251200"/>
+            <wp:effectExtent l="0" t="0" r="0" b="6350"/>
+            <wp:docPr id="19" name="Picture 19"/>
+            <wp:cNvGraphicFramePr>
+              <a:graphicFrameLocks xmlns:a="http://schemas.openxmlformats.org/drawingml/2006/main" noChangeAspect="1"/>
+            </wp:cNvGraphicFramePr>
+            <a:graphic xmlns:a="http://schemas.openxmlformats.org/drawingml/2006/main">
+              <a:graphicData uri="http://schemas.openxmlformats.org/drawingml/2006/picture">
+                <pic:pic xmlns:pic="http://schemas.openxmlformats.org/drawingml/2006/picture">
+                  <pic:nvPicPr>
+                    <pic:cNvPr id="0" name=""/>
+                    <pic:cNvPicPr/>
+                  </pic:nvPicPr>
+                  <pic:blipFill>
+                    <a:blip r:embed="rId22"/>
+                    <a:stretch>
+                      <a:fillRect/>
+                    </a:stretch>
+                  </pic:blipFill>
+                  <pic:spPr>
+                    <a:xfrm>
+                      <a:off x="0" y="0"/>
+                      <a:ext cx="5943600" cy="3251200"/>
+                    </a:xfrm>
+                    <a:prstGeom prst="rect">
+                      <a:avLst/>
+                    </a:prstGeom>
+                  </pic:spPr>
+                </pic:pic>
+              </a:graphicData>
+            </a:graphic>
+          </wp:inline>
+        </w:drawing>
+      </w:r>
+    </w:p>
+    <w:p>
+      <w:pPr>
+        <w:rPr>
+          <w:b/>
+        </w:rPr>
+      </w:pPr>
+      <w:r>
+        <w:rPr>
+          <w:b/>
+        </w:rPr>
+        <w:lastRenderedPageBreak/>
+        <w:drawing>
+          <wp:inline distT="0" distB="0" distL="0" distR="0" wp14:anchorId="77371008" wp14:editId="6575B6A0">
+            <wp:extent cx="5943600" cy="2704465"/>
+            <wp:effectExtent l="0" t="0" r="0" b="635"/>
+            <wp:docPr id="20" name="Picture 20"/>
+            <wp:cNvGraphicFramePr>
+              <a:graphicFrameLocks xmlns:a="http://schemas.openxmlformats.org/drawingml/2006/main" noChangeAspect="1"/>
+            </wp:cNvGraphicFramePr>
+            <a:graphic xmlns:a="http://schemas.openxmlformats.org/drawingml/2006/main">
+              <a:graphicData uri="http://schemas.openxmlformats.org/drawingml/2006/picture">
+                <pic:pic xmlns:pic="http://schemas.openxmlformats.org/drawingml/2006/picture">
+                  <pic:nvPicPr>
+                    <pic:cNvPr id="0" name=""/>
+                    <pic:cNvPicPr/>
+                  </pic:nvPicPr>
+                  <pic:blipFill>
+                    <a:blip r:embed="rId23"/>
+                    <a:stretch>
+                      <a:fillRect/>
+                    </a:stretch>
+                  </pic:blipFill>
+                  <pic:spPr>
+                    <a:xfrm>
+                      <a:off x="0" y="0"/>
+                      <a:ext cx="5943600" cy="2704465"/>
+                    </a:xfrm>
+                    <a:prstGeom prst="rect">
+                      <a:avLst/>
+                    </a:prstGeom>
+                  </pic:spPr>
+                </pic:pic>
+              </a:graphicData>
+            </a:graphic>
+          </wp:inline>
+        </w:drawing>
+      </w:r>
+    </w:p>
+    <w:p>
+      <w:pPr>
+        <w:rPr>
+          <w:b/>
+        </w:rPr>
+      </w:pPr>
+      <w:r>
+        <w:rPr>
+          <w:b/>
+        </w:rPr>
+        <w:drawing>
+          <wp:inline distT="0" distB="0" distL="0" distR="0" wp14:anchorId="40C149CA" wp14:editId="55A221D2">
+            <wp:extent cx="5943600" cy="3388360"/>
+            <wp:effectExtent l="0" t="0" r="0" b="2540"/>
+            <wp:docPr id="21" name="Picture 21"/>
+            <wp:cNvGraphicFramePr>
+              <a:graphicFrameLocks xmlns:a="http://schemas.openxmlformats.org/drawingml/2006/main" noChangeAspect="1"/>
+            </wp:cNvGraphicFramePr>
+            <a:graphic xmlns:a="http://schemas.openxmlformats.org/drawingml/2006/main">
+              <a:graphicData uri="http://schemas.openxmlformats.org/drawingml/2006/picture">
+                <pic:pic xmlns:pic="http://schemas.openxmlformats.org/drawingml/2006/picture">
+                  <pic:nvPicPr>
+                    <pic:cNvPr id="0" name=""/>
+                    <pic:cNvPicPr/>
+                  </pic:nvPicPr>
+                  <pic:blipFill>
+                    <a:blip r:embed="rId24"/>
+                    <a:stretch>
+                      <a:fillRect/>
+                    </a:stretch>
+                  </pic:blipFill>
+                  <pic:spPr>
+                    <a:xfrm>
+                      <a:off x="0" y="0"/>
+                      <a:ext cx="5943600" cy="3388360"/>
+                    </a:xfrm>
+                    <a:prstGeom prst="rect">
+                      <a:avLst/>
+                    </a:prstGeom>
+                  </pic:spPr>
+                </pic:pic>
+              </a:graphicData>
+            </a:graphic>
+          </wp:inline>
+        </w:drawing>
+      </w:r>
+      <w:bookmarkStart w:id="0" w:name="_GoBack"/>
+      <w:bookmarkEnd w:id="0"/>
     </w:p>
     <w:p/>
     <w:sectPr>

</xml_diff>

<commit_message>
Route guards document updated
</commit_message>
<xml_diff>
--- a/Angular_Routing.docx
+++ b/Angular_Routing.docx
@@ -1086,6 +1086,95 @@
                     <a:xfrm>
                       <a:off x="0" y="0"/>
                       <a:ext cx="5943600" cy="3147060"/>
+                    </a:xfrm>
+                    <a:prstGeom prst="rect">
+                      <a:avLst/>
+                    </a:prstGeom>
+                  </pic:spPr>
+                </pic:pic>
+              </a:graphicData>
+            </a:graphic>
+          </wp:inline>
+        </w:drawing>
+      </w:r>
+    </w:p>
+    <w:p>
+      <w:proofErr w:type="spellStart"/>
+      <w:r>
+        <w:t>Realtime</w:t>
+      </w:r>
+      <w:proofErr w:type="spellEnd"/>
+      <w:r>
+        <w:t xml:space="preserve"> benefits using Route Guards.</w:t>
+      </w:r>
+    </w:p>
+    <w:p>
+      <w:r>
+        <w:drawing>
+          <wp:inline distT="0" distB="0" distL="0" distR="0" wp14:anchorId="0CB7A220" wp14:editId="4AAA0382">
+            <wp:extent cx="5943600" cy="2832735"/>
+            <wp:effectExtent l="0" t="0" r="0" b="5715"/>
+            <wp:docPr id="22" name="Picture 22"/>
+            <wp:cNvGraphicFramePr>
+              <a:graphicFrameLocks xmlns:a="http://schemas.openxmlformats.org/drawingml/2006/main" noChangeAspect="1"/>
+            </wp:cNvGraphicFramePr>
+            <a:graphic xmlns:a="http://schemas.openxmlformats.org/drawingml/2006/main">
+              <a:graphicData uri="http://schemas.openxmlformats.org/drawingml/2006/picture">
+                <pic:pic xmlns:pic="http://schemas.openxmlformats.org/drawingml/2006/picture">
+                  <pic:nvPicPr>
+                    <pic:cNvPr id="0" name=""/>
+                    <pic:cNvPicPr/>
+                  </pic:nvPicPr>
+                  <pic:blipFill>
+                    <a:blip r:embed="rId26"/>
+                    <a:stretch>
+                      <a:fillRect/>
+                    </a:stretch>
+                  </pic:blipFill>
+                  <pic:spPr>
+                    <a:xfrm>
+                      <a:off x="0" y="0"/>
+                      <a:ext cx="5943600" cy="2832735"/>
+                    </a:xfrm>
+                    <a:prstGeom prst="rect">
+                      <a:avLst/>
+                    </a:prstGeom>
+                  </pic:spPr>
+                </pic:pic>
+              </a:graphicData>
+            </a:graphic>
+          </wp:inline>
+        </w:drawing>
+      </w:r>
+    </w:p>
+    <w:p>
+      <w:r>
+        <w:lastRenderedPageBreak/>
+        <w:drawing>
+          <wp:inline distT="0" distB="0" distL="0" distR="0" wp14:anchorId="0FC20151" wp14:editId="7DF76058">
+            <wp:extent cx="5943600" cy="3184525"/>
+            <wp:effectExtent l="0" t="0" r="0" b="0"/>
+            <wp:docPr id="23" name="Picture 23"/>
+            <wp:cNvGraphicFramePr>
+              <a:graphicFrameLocks xmlns:a="http://schemas.openxmlformats.org/drawingml/2006/main" noChangeAspect="1"/>
+            </wp:cNvGraphicFramePr>
+            <a:graphic xmlns:a="http://schemas.openxmlformats.org/drawingml/2006/main">
+              <a:graphicData uri="http://schemas.openxmlformats.org/drawingml/2006/picture">
+                <pic:pic xmlns:pic="http://schemas.openxmlformats.org/drawingml/2006/picture">
+                  <pic:nvPicPr>
+                    <pic:cNvPr id="0" name=""/>
+                    <pic:cNvPicPr/>
+                  </pic:nvPicPr>
+                  <pic:blipFill>
+                    <a:blip r:embed="rId27"/>
+                    <a:stretch>
+                      <a:fillRect/>
+                    </a:stretch>
+                  </pic:blipFill>
+                  <pic:spPr>
+                    <a:xfrm>
+                      <a:off x="0" y="0"/>
+                      <a:ext cx="5943600" cy="3184525"/>
                     </a:xfrm>
                     <a:prstGeom prst="rect">
                       <a:avLst/>

</xml_diff>

<commit_message>
route guards final code changes
</commit_message>
<xml_diff>
--- a/Angular_Routing.docx
+++ b/Angular_Routing.docx
@@ -1350,6 +1350,45 @@
                     <a:xfrm>
                       <a:off x="0" y="0"/>
                       <a:ext cx="5943600" cy="3015615"/>
+                    </a:xfrm>
+                    <a:prstGeom prst="rect">
+                      <a:avLst/>
+                    </a:prstGeom>
+                  </pic:spPr>
+                </pic:pic>
+              </a:graphicData>
+            </a:graphic>
+          </wp:inline>
+        </w:drawing>
+      </w:r>
+    </w:p>
+    <w:p>
+      <w:r>
+        <w:drawing>
+          <wp:inline distT="0" distB="0" distL="0" distR="0" wp14:anchorId="1F061C9F" wp14:editId="3CE13968">
+            <wp:extent cx="5943600" cy="2473325"/>
+            <wp:effectExtent l="0" t="0" r="0" b="3175"/>
+            <wp:docPr id="29" name="Picture 29"/>
+            <wp:cNvGraphicFramePr>
+              <a:graphicFrameLocks xmlns:a="http://schemas.openxmlformats.org/drawingml/2006/main" noChangeAspect="1"/>
+            </wp:cNvGraphicFramePr>
+            <a:graphic xmlns:a="http://schemas.openxmlformats.org/drawingml/2006/main">
+              <a:graphicData uri="http://schemas.openxmlformats.org/drawingml/2006/picture">
+                <pic:pic xmlns:pic="http://schemas.openxmlformats.org/drawingml/2006/picture">
+                  <pic:nvPicPr>
+                    <pic:cNvPr id="0" name=""/>
+                    <pic:cNvPicPr/>
+                  </pic:nvPicPr>
+                  <pic:blipFill>
+                    <a:blip r:embed="rId32"/>
+                    <a:stretch>
+                      <a:fillRect/>
+                    </a:stretch>
+                  </pic:blipFill>
+                  <pic:spPr>
+                    <a:xfrm>
+                      <a:off x="0" y="0"/>
+                      <a:ext cx="5943600" cy="2473325"/>
                     </a:xfrm>
                     <a:prstGeom prst="rect">
                       <a:avLst/>

</xml_diff>

<commit_message>
lazy ladoing module code changes
</commit_message>
<xml_diff>
--- a/Angular_Routing.docx
+++ b/Angular_Routing.docx
@@ -1060,6 +1060,9 @@
     </w:p>
     <w:p>
       <w:r>
+        <w:rPr>
+          <w:noProof/>
+        </w:rPr>
         <w:lastRenderedPageBreak/>
         <w:drawing>
           <wp:inline distT="0" distB="0" distL="0" distR="0" wp14:anchorId="1106A5C5" wp14:editId="225ED194">
@@ -1110,6 +1113,9 @@
     </w:p>
     <w:p>
       <w:r>
+        <w:rPr>
+          <w:noProof/>
+        </w:rPr>
         <w:drawing>
           <wp:inline distT="0" distB="0" distL="0" distR="0" wp14:anchorId="0CB7A220" wp14:editId="4AAA0382">
             <wp:extent cx="5943600" cy="2832735"/>
@@ -1149,6 +1155,9 @@
     </w:p>
     <w:p>
       <w:r>
+        <w:rPr>
+          <w:noProof/>
+        </w:rPr>
         <w:lastRenderedPageBreak/>
         <w:drawing>
           <wp:inline distT="0" distB="0" distL="0" distR="0" wp14:anchorId="0FC20151" wp14:editId="7DF76058">
@@ -1189,6 +1198,9 @@
     </w:p>
     <w:p>
       <w:r>
+        <w:rPr>
+          <w:noProof/>
+        </w:rPr>
         <w:drawing>
           <wp:inline distT="0" distB="0" distL="0" distR="0" wp14:anchorId="3F2FF1CA" wp14:editId="2FC5A592">
             <wp:extent cx="5943600" cy="3223895"/>
@@ -1245,6 +1257,9 @@
     </w:p>
     <w:p>
       <w:r>
+        <w:rPr>
+          <w:noProof/>
+        </w:rPr>
         <w:lastRenderedPageBreak/>
         <w:drawing>
           <wp:inline distT="0" distB="0" distL="0" distR="0" wp14:anchorId="289553A4" wp14:editId="0918FBB8">
@@ -1285,6 +1300,9 @@
     </w:p>
     <w:p>
       <w:r>
+        <w:rPr>
+          <w:noProof/>
+        </w:rPr>
         <w:drawing>
           <wp:inline distT="0" distB="0" distL="0" distR="0" wp14:anchorId="3AA6665F" wp14:editId="78014FAF">
             <wp:extent cx="5943600" cy="3054350"/>
@@ -1324,6 +1342,9 @@
     </w:p>
     <w:p>
       <w:r>
+        <w:rPr>
+          <w:noProof/>
+        </w:rPr>
         <w:lastRenderedPageBreak/>
         <w:drawing>
           <wp:inline distT="0" distB="0" distL="0" distR="0" wp14:anchorId="06E8B1C8" wp14:editId="1518A36C">
@@ -1364,6 +1385,9 @@
     </w:p>
     <w:p>
       <w:r>
+        <w:rPr>
+          <w:noProof/>
+        </w:rPr>
         <w:drawing>
           <wp:inline distT="0" distB="0" distL="0" distR="0" wp14:anchorId="1F061C9F" wp14:editId="3CE13968">
             <wp:extent cx="5943600" cy="2473325"/>
@@ -1400,8 +1424,61 @@
           </wp:inline>
         </w:drawing>
       </w:r>
+    </w:p>
+    <w:p>
+      <w:pPr>
+        <w:rPr>
+          <w:b/>
+        </w:rPr>
+      </w:pPr>
+      <w:r>
+        <w:rPr>
+          <w:b/>
+        </w:rPr>
+        <w:t>Pre-Requisites for Lazy Loading</w:t>
+      </w:r>
       <w:bookmarkStart w:id="0" w:name="_GoBack"/>
       <w:bookmarkEnd w:id="0"/>
+    </w:p>
+    <w:p>
+      <w:r>
+        <w:lastRenderedPageBreak/>
+        <w:drawing>
+          <wp:inline distT="0" distB="0" distL="0" distR="0" wp14:anchorId="2D20E349" wp14:editId="0C9789F2">
+            <wp:extent cx="5943600" cy="3013710"/>
+            <wp:effectExtent l="0" t="0" r="0" b="0"/>
+            <wp:docPr id="25" name="Picture 25"/>
+            <wp:cNvGraphicFramePr>
+              <a:graphicFrameLocks xmlns:a="http://schemas.openxmlformats.org/drawingml/2006/main" noChangeAspect="1"/>
+            </wp:cNvGraphicFramePr>
+            <a:graphic xmlns:a="http://schemas.openxmlformats.org/drawingml/2006/main">
+              <a:graphicData uri="http://schemas.openxmlformats.org/drawingml/2006/picture">
+                <pic:pic xmlns:pic="http://schemas.openxmlformats.org/drawingml/2006/picture">
+                  <pic:nvPicPr>
+                    <pic:cNvPr id="0" name=""/>
+                    <pic:cNvPicPr/>
+                  </pic:nvPicPr>
+                  <pic:blipFill>
+                    <a:blip r:embed="rId33"/>
+                    <a:stretch>
+                      <a:fillRect/>
+                    </a:stretch>
+                  </pic:blipFill>
+                  <pic:spPr>
+                    <a:xfrm>
+                      <a:off x="0" y="0"/>
+                      <a:ext cx="5943600" cy="3013710"/>
+                    </a:xfrm>
+                    <a:prstGeom prst="rect">
+                      <a:avLst/>
+                    </a:prstGeom>
+                  </pic:spPr>
+                </pic:pic>
+              </a:graphicData>
+            </a:graphic>
+          </wp:inline>
+        </w:drawing>
+      </w:r>
     </w:p>
     <w:sectPr>
       <w:pgSz w:w="12240" w:h="15840"/>

</xml_diff>

<commit_message>
lazy loading code changes
</commit_message>
<xml_diff>
--- a/Angular_Routing.docx
+++ b/Angular_Routing.docx
@@ -1435,7 +1435,13 @@
         <w:rPr>
           <w:b/>
         </w:rPr>
-        <w:t>Pre-Requisites for Lazy Loading</w:t>
+        <w:t>Lazy Loading:</w:t>
+      </w:r>
+      <w:r>
+        <w:rPr>
+          <w:b/>
+        </w:rPr>
+        <w:t xml:space="preserve"> benefits</w:t>
       </w:r>
       <w:bookmarkStart w:id="0" w:name="_GoBack"/>
       <w:bookmarkEnd w:id="0"/>
@@ -1443,6 +1449,58 @@
     <w:p>
       <w:r>
         <w:lastRenderedPageBreak/>
+        <w:drawing>
+          <wp:inline distT="0" distB="0" distL="0" distR="0" wp14:anchorId="6E448228" wp14:editId="672E6590">
+            <wp:extent cx="5943600" cy="2768600"/>
+            <wp:effectExtent l="0" t="0" r="0" b="0"/>
+            <wp:docPr id="31" name="Picture 31"/>
+            <wp:cNvGraphicFramePr>
+              <a:graphicFrameLocks xmlns:a="http://schemas.openxmlformats.org/drawingml/2006/main" noChangeAspect="1"/>
+            </wp:cNvGraphicFramePr>
+            <a:graphic xmlns:a="http://schemas.openxmlformats.org/drawingml/2006/main">
+              <a:graphicData uri="http://schemas.openxmlformats.org/drawingml/2006/picture">
+                <pic:pic xmlns:pic="http://schemas.openxmlformats.org/drawingml/2006/picture">
+                  <pic:nvPicPr>
+                    <pic:cNvPr id="0" name=""/>
+                    <pic:cNvPicPr/>
+                  </pic:nvPicPr>
+                  <pic:blipFill>
+                    <a:blip r:embed="rId33"/>
+                    <a:stretch>
+                      <a:fillRect/>
+                    </a:stretch>
+                  </pic:blipFill>
+                  <pic:spPr>
+                    <a:xfrm>
+                      <a:off x="0" y="0"/>
+                      <a:ext cx="5943600" cy="2768600"/>
+                    </a:xfrm>
+                    <a:prstGeom prst="rect">
+                      <a:avLst/>
+                    </a:prstGeom>
+                  </pic:spPr>
+                </pic:pic>
+              </a:graphicData>
+            </a:graphic>
+          </wp:inline>
+        </w:drawing>
+      </w:r>
+    </w:p>
+    <w:p>
+      <w:pPr>
+        <w:rPr>
+          <w:b/>
+        </w:rPr>
+      </w:pPr>
+      <w:r>
+        <w:rPr>
+          <w:b/>
+        </w:rPr>
+        <w:t>Pre-Requisites for Lazy Loading</w:t>
+      </w:r>
+    </w:p>
+    <w:p>
+      <w:r>
         <w:drawing>
           <wp:inline distT="0" distB="0" distL="0" distR="0" wp14:anchorId="2D20E349" wp14:editId="0C9789F2">
             <wp:extent cx="5943600" cy="3013710"/>
@@ -1459,7 +1517,7 @@
                     <pic:cNvPicPr/>
                   </pic:nvPicPr>
                   <pic:blipFill>
-                    <a:blip r:embed="rId33"/>
+                    <a:blip r:embed="rId34"/>
                     <a:stretch>
                       <a:fillRect/>
                     </a:stretch>
@@ -1468,6 +1526,59 @@
                     <a:xfrm>
                       <a:off x="0" y="0"/>
                       <a:ext cx="5943600" cy="3013710"/>
+                    </a:xfrm>
+                    <a:prstGeom prst="rect">
+                      <a:avLst/>
+                    </a:prstGeom>
+                  </pic:spPr>
+                </pic:pic>
+              </a:graphicData>
+            </a:graphic>
+          </wp:inline>
+        </w:drawing>
+      </w:r>
+    </w:p>
+    <w:p>
+      <w:pPr>
+        <w:rPr>
+          <w:b/>
+        </w:rPr>
+      </w:pPr>
+      <w:r>
+        <w:rPr>
+          <w:b/>
+        </w:rPr>
+        <w:t>Syntax:</w:t>
+      </w:r>
+    </w:p>
+    <w:p>
+      <w:r>
+        <w:lastRenderedPageBreak/>
+        <w:drawing>
+          <wp:inline distT="0" distB="0" distL="0" distR="0" wp14:anchorId="5EFC03DD" wp14:editId="5BCF0F49">
+            <wp:extent cx="5943600" cy="2914015"/>
+            <wp:effectExtent l="0" t="0" r="0" b="635"/>
+            <wp:docPr id="30" name="Picture 30"/>
+            <wp:cNvGraphicFramePr>
+              <a:graphicFrameLocks xmlns:a="http://schemas.openxmlformats.org/drawingml/2006/main" noChangeAspect="1"/>
+            </wp:cNvGraphicFramePr>
+            <a:graphic xmlns:a="http://schemas.openxmlformats.org/drawingml/2006/main">
+              <a:graphicData uri="http://schemas.openxmlformats.org/drawingml/2006/picture">
+                <pic:pic xmlns:pic="http://schemas.openxmlformats.org/drawingml/2006/picture">
+                  <pic:nvPicPr>
+                    <pic:cNvPr id="0" name=""/>
+                    <pic:cNvPicPr/>
+                  </pic:nvPicPr>
+                  <pic:blipFill>
+                    <a:blip r:embed="rId35"/>
+                    <a:stretch>
+                      <a:fillRect/>
+                    </a:stretch>
+                  </pic:blipFill>
+                  <pic:spPr>
+                    <a:xfrm>
+                      <a:off x="0" y="0"/>
+                      <a:ext cx="5943600" cy="2914015"/>
                     </a:xfrm>
                     <a:prstGeom prst="rect">
                       <a:avLst/>

</xml_diff>

<commit_message>
canLoad guard code changes
</commit_message>
<xml_diff>
--- a/Angular_Routing.docx
+++ b/Angular_Routing.docx
@@ -1443,8 +1443,6 @@
         </w:rPr>
         <w:t xml:space="preserve"> benefits</w:t>
       </w:r>
-      <w:bookmarkStart w:id="0" w:name="_GoBack"/>
-      <w:bookmarkEnd w:id="0"/>
     </w:p>
     <w:p>
       <w:r>
@@ -1579,6 +1577,88 @@
                     <a:xfrm>
                       <a:off x="0" y="0"/>
                       <a:ext cx="5943600" cy="2914015"/>
+                    </a:xfrm>
+                    <a:prstGeom prst="rect">
+                      <a:avLst/>
+                    </a:prstGeom>
+                  </pic:spPr>
+                </pic:pic>
+              </a:graphicData>
+            </a:graphic>
+          </wp:inline>
+        </w:drawing>
+      </w:r>
+    </w:p>
+    <w:p>
+      <w:pPr>
+        <w:rPr>
+          <w:b/>
+        </w:rPr>
+      </w:pPr>
+      <w:proofErr w:type="spellStart"/>
+      <w:r>
+        <w:rPr>
+          <w:b/>
+        </w:rPr>
+        <w:t>CanLoad</w:t>
+      </w:r>
+      <w:proofErr w:type="spellEnd"/>
+      <w:r>
+        <w:rPr>
+          <w:b/>
+        </w:rPr>
+        <w:t xml:space="preserve"> Guard</w:t>
+      </w:r>
+      <w:r>
+        <w:rPr>
+          <w:b/>
+        </w:rPr>
+        <w:t xml:space="preserve"> =&gt; </w:t>
+      </w:r>
+      <w:proofErr w:type="gramStart"/>
+      <w:r>
+        <w:rPr>
+          <w:b/>
+        </w:rPr>
+        <w:t>Commonly</w:t>
+      </w:r>
+      <w:proofErr w:type="gramEnd"/>
+      <w:r>
+        <w:rPr>
+          <w:b/>
+        </w:rPr>
+        <w:t xml:space="preserve"> used for preventing a route accessing if user not authorized to it.</w:t>
+      </w:r>
+      <w:bookmarkStart w:id="0" w:name="_GoBack"/>
+      <w:bookmarkEnd w:id="0"/>
+    </w:p>
+    <w:p>
+      <w:r>
+        <w:drawing>
+          <wp:inline distT="0" distB="0" distL="0" distR="0" wp14:anchorId="5DD62261" wp14:editId="27F2454E">
+            <wp:extent cx="5943600" cy="2974975"/>
+            <wp:effectExtent l="0" t="0" r="0" b="0"/>
+            <wp:docPr id="32" name="Picture 32"/>
+            <wp:cNvGraphicFramePr>
+              <a:graphicFrameLocks xmlns:a="http://schemas.openxmlformats.org/drawingml/2006/main" noChangeAspect="1"/>
+            </wp:cNvGraphicFramePr>
+            <a:graphic xmlns:a="http://schemas.openxmlformats.org/drawingml/2006/main">
+              <a:graphicData uri="http://schemas.openxmlformats.org/drawingml/2006/picture">
+                <pic:pic xmlns:pic="http://schemas.openxmlformats.org/drawingml/2006/picture">
+                  <pic:nvPicPr>
+                    <pic:cNvPr id="0" name=""/>
+                    <pic:cNvPicPr/>
+                  </pic:nvPicPr>
+                  <pic:blipFill>
+                    <a:blip r:embed="rId36"/>
+                    <a:stretch>
+                      <a:fillRect/>
+                    </a:stretch>
+                  </pic:blipFill>
+                  <pic:spPr>
+                    <a:xfrm>
+                      <a:off x="0" y="0"/>
+                      <a:ext cx="5943600" cy="2974975"/>
                     </a:xfrm>
                     <a:prstGeom prst="rect">
                       <a:avLst/>

</xml_diff>

<commit_message>
PreLoad strategies code changes
</commit_message>
<xml_diff>
--- a/Angular_Routing.docx
+++ b/Angular_Routing.docx
@@ -1629,13 +1629,19 @@
         </w:rPr>
         <w:t xml:space="preserve"> used for preventing a route accessing if user not authorized to it.</w:t>
       </w:r>
-      <w:bookmarkStart w:id="0" w:name="_GoBack"/>
-      <w:bookmarkEnd w:id="0"/>
-    </w:p>
-    <w:p>
-      <w:r>
-        <w:drawing>
-          <wp:inline distT="0" distB="0" distL="0" distR="0" wp14:anchorId="5DD62261" wp14:editId="27F2454E">
+    </w:p>
+    <w:p>
+      <w:pPr>
+        <w:rPr>
+          <w:highlight w:val="yellow"/>
+        </w:rPr>
+      </w:pPr>
+      <w:r>
+        <w:rPr>
+          <w:highlight w:val="yellow"/>
+        </w:rPr>
+        <w:drawing>
+          <wp:inline distT="0" distB="0" distL="0" distR="0" wp14:anchorId="64739DDB" wp14:editId="427BCBB3">
             <wp:extent cx="5943600" cy="2974975"/>
             <wp:effectExtent l="0" t="0" r="0" b="0"/>
             <wp:docPr id="32" name="Picture 32"/>
@@ -1659,6 +1665,311 @@
                     <a:xfrm>
                       <a:off x="0" y="0"/>
                       <a:ext cx="5943600" cy="2974975"/>
+                    </a:xfrm>
+                    <a:prstGeom prst="rect">
+                      <a:avLst/>
+                    </a:prstGeom>
+                  </pic:spPr>
+                </pic:pic>
+              </a:graphicData>
+            </a:graphic>
+          </wp:inline>
+        </w:drawing>
+      </w:r>
+    </w:p>
+    <w:p>
+      <w:pPr>
+        <w:rPr>
+          <w:b/>
+          <w:color w:val="FF0000"/>
+        </w:rPr>
+      </w:pPr>
+      <w:r>
+        <w:rPr>
+          <w:b/>
+          <w:color w:val="FF0000"/>
+          <w:highlight w:val="yellow"/>
+        </w:rPr>
+        <w:t xml:space="preserve">Lazy loading has a drawback depending on the </w:t>
+      </w:r>
+      <w:proofErr w:type="gramStart"/>
+      <w:r>
+        <w:rPr>
+          <w:b/>
+          <w:color w:val="FF0000"/>
+          <w:highlight w:val="yellow"/>
+        </w:rPr>
+        <w:t>users</w:t>
+      </w:r>
+      <w:proofErr w:type="gramEnd"/>
+      <w:r>
+        <w:rPr>
+          <w:b/>
+          <w:color w:val="FF0000"/>
+          <w:highlight w:val="yellow"/>
+        </w:rPr>
+        <w:t xml:space="preserve"> </w:t>
+      </w:r>
+      <w:r>
+        <w:rPr>
+          <w:b/>
+          <w:color w:val="FF0000"/>
+          <w:highlight w:val="yellow"/>
+        </w:rPr>
+        <w:t>download</w:t>
+      </w:r>
+      <w:r>
+        <w:rPr>
+          <w:b/>
+          <w:color w:val="FF0000"/>
+          <w:highlight w:val="yellow"/>
+        </w:rPr>
+        <w:t>-speed it may cause noticeable delay in downloading of feature module</w:t>
+      </w:r>
+      <w:r>
+        <w:rPr>
+          <w:b/>
+          <w:color w:val="FF0000"/>
+          <w:highlight w:val="yellow"/>
+        </w:rPr>
+        <w:t xml:space="preserve"> or noticeable delay in navigating to the first route of feature module</w:t>
+      </w:r>
+      <w:r>
+        <w:rPr>
+          <w:b/>
+          <w:color w:val="FF0000"/>
+          <w:highlight w:val="yellow"/>
+        </w:rPr>
+        <w:t>.</w:t>
+      </w:r>
+    </w:p>
+    <w:p>
+      <w:pPr>
+        <w:rPr>
+          <w:b/>
+          <w:color w:val="FF0000"/>
+        </w:rPr>
+      </w:pPr>
+    </w:p>
+    <w:p>
+      <w:pPr>
+        <w:rPr>
+          <w:b/>
+          <w:color w:val="FF0000"/>
+        </w:rPr>
+      </w:pPr>
+    </w:p>
+    <w:p>
+      <w:pPr>
+        <w:rPr>
+          <w:b/>
+          <w:color w:val="FF0000"/>
+        </w:rPr>
+      </w:pPr>
+    </w:p>
+    <w:p>
+      <w:pPr>
+        <w:rPr>
+          <w:b/>
+          <w:color w:val="FF0000"/>
+        </w:rPr>
+      </w:pPr>
+    </w:p>
+    <w:p>
+      <w:pPr>
+        <w:rPr>
+          <w:b/>
+        </w:rPr>
+      </w:pPr>
+      <w:r>
+        <w:rPr>
+          <w:b/>
+        </w:rPr>
+        <w:lastRenderedPageBreak/>
+        <w:t>Preload or Eager Lazy loading</w:t>
+      </w:r>
+    </w:p>
+    <w:p>
+      <w:pPr>
+        <w:rPr>
+          <w:b/>
+          <w:color w:val="FF0000"/>
+        </w:rPr>
+      </w:pPr>
+      <w:r>
+        <w:rPr>
+          <w:b/>
+          <w:color w:val="FF0000"/>
+        </w:rPr>
+        <w:drawing>
+          <wp:inline distT="0" distB="0" distL="0" distR="0" wp14:anchorId="6BCA76A2" wp14:editId="1BE65AC4">
+            <wp:extent cx="5943600" cy="2962910"/>
+            <wp:effectExtent l="0" t="0" r="0" b="8890"/>
+            <wp:docPr id="33" name="Picture 33"/>
+            <wp:cNvGraphicFramePr>
+              <a:graphicFrameLocks xmlns:a="http://schemas.openxmlformats.org/drawingml/2006/main" noChangeAspect="1"/>
+            </wp:cNvGraphicFramePr>
+            <a:graphic xmlns:a="http://schemas.openxmlformats.org/drawingml/2006/main">
+              <a:graphicData uri="http://schemas.openxmlformats.org/drawingml/2006/picture">
+                <pic:pic xmlns:pic="http://schemas.openxmlformats.org/drawingml/2006/picture">
+                  <pic:nvPicPr>
+                    <pic:cNvPr id="0" name=""/>
+                    <pic:cNvPicPr/>
+                  </pic:nvPicPr>
+                  <pic:blipFill>
+                    <a:blip r:embed="rId37"/>
+                    <a:stretch>
+                      <a:fillRect/>
+                    </a:stretch>
+                  </pic:blipFill>
+                  <pic:spPr>
+                    <a:xfrm>
+                      <a:off x="0" y="0"/>
+                      <a:ext cx="5943600" cy="2962910"/>
+                    </a:xfrm>
+                    <a:prstGeom prst="rect">
+                      <a:avLst/>
+                    </a:prstGeom>
+                  </pic:spPr>
+                </pic:pic>
+              </a:graphicData>
+            </a:graphic>
+          </wp:inline>
+        </w:drawing>
+      </w:r>
+    </w:p>
+    <w:p>
+      <w:pPr>
+        <w:rPr>
+          <w:b/>
+        </w:rPr>
+      </w:pPr>
+      <w:r>
+        <w:rPr>
+          <w:b/>
+        </w:rPr>
+        <w:t>Preload S</w:t>
+      </w:r>
+      <w:r>
+        <w:rPr>
+          <w:b/>
+        </w:rPr>
+        <w:t>trategies</w:t>
+      </w:r>
+    </w:p>
+    <w:p>
+      <w:pPr>
+        <w:rPr>
+          <w:b/>
+          <w:color w:val="FF0000"/>
+        </w:rPr>
+      </w:pPr>
+      <w:r>
+        <w:rPr>
+          <w:b/>
+          <w:color w:val="FF0000"/>
+        </w:rPr>
+        <w:drawing>
+          <wp:inline distT="0" distB="0" distL="0" distR="0" wp14:anchorId="78DACDF2" wp14:editId="3ADE4997">
+            <wp:extent cx="5943600" cy="2777490"/>
+            <wp:effectExtent l="0" t="0" r="0" b="3810"/>
+            <wp:docPr id="34" name="Picture 34"/>
+            <wp:cNvGraphicFramePr>
+              <a:graphicFrameLocks xmlns:a="http://schemas.openxmlformats.org/drawingml/2006/main" noChangeAspect="1"/>
+            </wp:cNvGraphicFramePr>
+            <a:graphic xmlns:a="http://schemas.openxmlformats.org/drawingml/2006/main">
+              <a:graphicData uri="http://schemas.openxmlformats.org/drawingml/2006/picture">
+                <pic:pic xmlns:pic="http://schemas.openxmlformats.org/drawingml/2006/picture">
+                  <pic:nvPicPr>
+                    <pic:cNvPr id="0" name=""/>
+                    <pic:cNvPicPr/>
+                  </pic:nvPicPr>
+                  <pic:blipFill>
+                    <a:blip r:embed="rId38"/>
+                    <a:stretch>
+                      <a:fillRect/>
+                    </a:stretch>
+                  </pic:blipFill>
+                  <pic:spPr>
+                    <a:xfrm>
+                      <a:off x="0" y="0"/>
+                      <a:ext cx="5943600" cy="2777490"/>
+                    </a:xfrm>
+                    <a:prstGeom prst="rect">
+                      <a:avLst/>
+                    </a:prstGeom>
+                  </pic:spPr>
+                </pic:pic>
+              </a:graphicData>
+            </a:graphic>
+          </wp:inline>
+        </w:drawing>
+      </w:r>
+    </w:p>
+    <w:p>
+      <w:pPr>
+        <w:rPr>
+          <w:b/>
+          <w:color w:val="FF0000"/>
+        </w:rPr>
+      </w:pPr>
+      <w:proofErr w:type="spellStart"/>
+      <w:r>
+        <w:rPr>
+          <w:b/>
+          <w:color w:val="FF0000"/>
+        </w:rPr>
+        <w:t>CanLoad</w:t>
+      </w:r>
+      <w:proofErr w:type="spellEnd"/>
+      <w:r>
+        <w:rPr>
+          <w:b/>
+          <w:color w:val="FF0000"/>
+        </w:rPr>
+        <w:t xml:space="preserve"> guard blocks the pre-load strategies.</w:t>
+      </w:r>
+      <w:bookmarkStart w:id="0" w:name="_GoBack"/>
+      <w:bookmarkEnd w:id="0"/>
+    </w:p>
+    <w:p>
+      <w:pPr>
+        <w:rPr>
+          <w:b/>
+          <w:color w:val="FF0000"/>
+        </w:rPr>
+      </w:pPr>
+      <w:r>
+        <w:rPr>
+          <w:b/>
+          <w:color w:val="FF0000"/>
+        </w:rPr>
+        <w:lastRenderedPageBreak/>
+        <w:drawing>
+          <wp:inline distT="0" distB="0" distL="0" distR="0" wp14:anchorId="4BBB8F62" wp14:editId="292879C9">
+            <wp:extent cx="5943600" cy="2877820"/>
+            <wp:effectExtent l="0" t="0" r="0" b="0"/>
+            <wp:docPr id="35" name="Picture 35"/>
+            <wp:cNvGraphicFramePr>
+              <a:graphicFrameLocks xmlns:a="http://schemas.openxmlformats.org/drawingml/2006/main" noChangeAspect="1"/>
+            </wp:cNvGraphicFramePr>
+            <a:graphic xmlns:a="http://schemas.openxmlformats.org/drawingml/2006/main">
+              <a:graphicData uri="http://schemas.openxmlformats.org/drawingml/2006/picture">
+                <pic:pic xmlns:pic="http://schemas.openxmlformats.org/drawingml/2006/picture">
+                  <pic:nvPicPr>
+                    <pic:cNvPr id="0" name=""/>
+                    <pic:cNvPicPr/>
+                  </pic:nvPicPr>
+                  <pic:blipFill>
+                    <a:blip r:embed="rId39"/>
+                    <a:stretch>
+                      <a:fillRect/>
+                    </a:stretch>
+                  </pic:blipFill>
+                  <pic:spPr>
+                    <a:xfrm>
+                      <a:off x="0" y="0"/>
+                      <a:ext cx="5943600" cy="2877820"/>
                     </a:xfrm>
                     <a:prstGeom prst="rect">
                       <a:avLst/>

</xml_diff>